<commit_message>
The function of adding multiline text to the report is implemented
</commit_message>
<xml_diff>
--- a/Components/Components/bin/Debug/Ермоленко_Евгений_Lab1.docx
+++ b/Components/Components/bin/Debug/Ермоленко_Евгений_Lab1.docx
@@ -10,30 +10,14 @@
       </w:pPr>
       <w:r>
         <w:rPr>
+          <w:lang w:val="ru-RU"/>
           <w:rFonts w:ascii="Times New Roman" w:hAnsi="Times New Roman" w:cs="Times New Roman" w:eastAsia="Times New Roman"/>
           <w:sz w:val="28"/>
           <w:szCs w:val="28"/>
           <w:color w:val="000000"/>
           <w:kern w:val="28"/>
         </w:rPr>
-        <w:t xml:space="preserve">На схему был добавлен амперметр. </w:t>
-      </w:r>
-    </w:p>
-    <w:p>
-      <w:pPr>
-        <w:spacing w:line="310"/>
-        <w:ind w:firstLine="855"/>
-        <w:jc w:val="both"/>
-      </w:pPr>
-      <w:r>
-        <w:rPr>
-          <w:rFonts w:ascii="Times New Roman" w:hAnsi="Times New Roman" w:cs="Times New Roman" w:eastAsia="Times New Roman"/>
-          <w:sz w:val="28"/>
-          <w:szCs w:val="28"/>
-          <w:color w:val="000000"/>
-          <w:kern w:val="28"/>
-        </w:rPr>
-        <w:t xml:space="preserve">На схему был добавлен амперметр. </w:t>
+        <w:t>Добавлен элементДобавлен элементДобавлен элементДобавлен элементДобавлен элемент</w:t>
       </w:r>
     </w:p>
     <w:sectPr>
@@ -41,12 +25,12 @@
       <w:pgMar w:top="1440" w:right="1440" w:bottom="1440" w:left="1440" w:header="708" w:footer="708" w:gutter="0"/>
       <w:cols w:space="708"/>
       <w:docGrid w:linePitch="360"/>
-      <w:headerReference w:type="even" r:id="R81344a207c574272"/>
-      <w:headerReference w:type="first" r:id="R37daf36ef5dd4de8"/>
-      <w:headerReference w:type="default" r:id="R40af2fcd094b4a40"/>
-      <w:footerReference w:type="even" r:id="R410665c56c04460c"/>
-      <w:footerReference w:type="first" r:id="Rfa34f7fe30284896"/>
-      <w:footerReference w:type="default" r:id="Rd6349ebf618e48b5"/>
+      <w:headerReference w:type="even" r:id="R83d05250764442ff"/>
+      <w:headerReference w:type="first" r:id="Re6c0b9fb55d24498"/>
+      <w:headerReference w:type="default" r:id="R441be18ce29e4d1d"/>
+      <w:footerReference w:type="even" r:id="Raf796bf949654337"/>
+      <w:footerReference w:type="first" r:id="R47e046b476dd4bdf"/>
+      <w:footerReference w:type="default" r:id="R18ef00343e984574"/>
       <w:titlePg/>
     </w:sectPr>
   </w:body>

</xml_diff>

<commit_message>
Added functions for adding strings to report. Sections and values components
</commit_message>
<xml_diff>
--- a/Components/Components/bin/Debug/Ермоленко_Евгений_Lab1.docx
+++ b/Components/Components/bin/Debug/Ермоленко_Евгений_Lab1.docx
@@ -2,6 +2,25 @@
 <file path=word/document.xml><?xml version="1.0" encoding="utf-8"?>
 <w:document xmlns:ve="http://schemas.openxmlformats.org/markup-compatibility/2006" xmlns:o="urn:schemas-microsoft-com:office:office" xmlns:r="http://schemas.openxmlformats.org/officeDocument/2006/relationships" xmlns:m="http://schemas.openxmlformats.org/officeDocument/2006/math" xmlns:v="urn:schemas-microsoft-com:vml" xmlns:wp="http://schemas.openxmlformats.org/drawingml/2006/wordprocessingDrawing" xmlns:w10="urn:schemas-microsoft-com:office:word" xmlns:w="http://schemas.openxmlformats.org/wordprocessingml/2006/main" xmlns:wne="http://schemas.microsoft.com/office/word/2006/wordml" xmlns:a="http://schemas.openxmlformats.org/drawingml/2006/main" xmlns:c="http://schemas.openxmlformats.org/drawingml/2006/chart">
   <w:body>
+    <w:p>
+      <w:pPr>
+        <w:pStyle w:val="Heading1"/>
+        <w:spacing w:line="440"/>
+        <w:ind w:firstLine="855"/>
+      </w:pPr>
+      <w:r>
+        <w:rPr>
+          <w:lang w:val="ru-RU"/>
+          <w:rFonts w:ascii="Times New Roman" w:hAnsi="Times New Roman" w:cs="Times New Roman" w:eastAsia="Times New Roman"/>
+          <w:sz w:val="28"/>
+          <w:szCs w:val="28"/>
+          <w:color w:val="000000"/>
+          <w:b/>
+          <w:kern w:val="28"/>
+        </w:rPr>
+        <w:t>Секция 1</w:t>
+      </w:r>
+    </w:p>
     <w:p>
       <w:pPr>
         <w:spacing w:line="310"/>
@@ -17,7 +36,7 @@
           <w:color w:val="000000"/>
           <w:kern w:val="28"/>
         </w:rPr>
-        <w:t>Добавлен элементДобавлен элементДобавлен элементДобавлен элементДобавлен элемент</w:t>
+        <w:t xml:space="preserve">Внутренний и внешний радиусы цилиндрического конденсатора изменены до 0,1 см и 0,3 см соответственно, также высота конденсатора изменена до 1 см, и значение относительной диэлектрической проницаемости изменено до 0,3. </w:t>
       </w:r>
     </w:p>
     <w:sectPr>
@@ -25,12 +44,12 @@
       <w:pgMar w:top="1440" w:right="1440" w:bottom="1440" w:left="1440" w:header="708" w:footer="708" w:gutter="0"/>
       <w:cols w:space="708"/>
       <w:docGrid w:linePitch="360"/>
-      <w:headerReference w:type="even" r:id="R83d05250764442ff"/>
-      <w:headerReference w:type="first" r:id="Re6c0b9fb55d24498"/>
-      <w:headerReference w:type="default" r:id="R441be18ce29e4d1d"/>
-      <w:footerReference w:type="even" r:id="Raf796bf949654337"/>
-      <w:footerReference w:type="first" r:id="R47e046b476dd4bdf"/>
-      <w:footerReference w:type="default" r:id="R18ef00343e984574"/>
+      <w:headerReference w:type="even" r:id="Rd4b070162b874512"/>
+      <w:headerReference w:type="first" r:id="R8b3078ee7e1d49b1"/>
+      <w:headerReference w:type="default" r:id="Rf71e0f754c374a5e"/>
+      <w:footerReference w:type="even" r:id="R438b05ebf6374baa"/>
+      <w:footerReference w:type="first" r:id="Red73c4ac46ea4be5"/>
+      <w:footerReference w:type="default" r:id="Rab64119835fc47cc"/>
       <w:titlePg/>
     </w:sectPr>
   </w:body>

</xml_diff>

<commit_message>
Added class conductor and added functions for report
</commit_message>
<xml_diff>
--- a/Components/Components/bin/Debug/Ермоленко_Евгений_Lab1.docx
+++ b/Components/Components/bin/Debug/Ермоленко_Евгений_Lab1.docx
@@ -2,25 +2,6 @@
 <file path=word/document.xml><?xml version="1.0" encoding="utf-8"?>
 <w:document xmlns:ve="http://schemas.openxmlformats.org/markup-compatibility/2006" xmlns:o="urn:schemas-microsoft-com:office:office" xmlns:r="http://schemas.openxmlformats.org/officeDocument/2006/relationships" xmlns:m="http://schemas.openxmlformats.org/officeDocument/2006/math" xmlns:v="urn:schemas-microsoft-com:vml" xmlns:wp="http://schemas.openxmlformats.org/drawingml/2006/wordprocessingDrawing" xmlns:w10="urn:schemas-microsoft-com:office:word" xmlns:w="http://schemas.openxmlformats.org/wordprocessingml/2006/main" xmlns:wne="http://schemas.microsoft.com/office/word/2006/wordml" xmlns:a="http://schemas.openxmlformats.org/drawingml/2006/main" xmlns:c="http://schemas.openxmlformats.org/drawingml/2006/chart">
   <w:body>
-    <w:p>
-      <w:pPr>
-        <w:pStyle w:val="Heading1"/>
-        <w:spacing w:line="440"/>
-        <w:ind w:firstLine="855"/>
-      </w:pPr>
-      <w:r>
-        <w:rPr>
-          <w:lang w:val="ru-RU"/>
-          <w:rFonts w:ascii="Times New Roman" w:hAnsi="Times New Roman" w:cs="Times New Roman" w:eastAsia="Times New Roman"/>
-          <w:sz w:val="28"/>
-          <w:szCs w:val="28"/>
-          <w:color w:val="000000"/>
-          <w:b/>
-          <w:kern w:val="28"/>
-        </w:rPr>
-        <w:t>Секция 1</w:t>
-      </w:r>
-    </w:p>
     <w:p>
       <w:pPr>
         <w:spacing w:line="310"/>
@@ -36,7 +17,7 @@
           <w:color w:val="000000"/>
           <w:kern w:val="28"/>
         </w:rPr>
-        <w:t xml:space="preserve">Внутренний и внешний радиусы цилиндрического конденсатора изменены до 0,1 см и 0,3 см соответственно, также высота конденсатора изменена до 1 см, и значение относительной диэлектрической проницаемости изменено до 0,3. </w:t>
+        <w:t xml:space="preserve">На схему был добавлен конденсатор. Внутренний и внешний радиусы цилиндрического конденсатора изменены до 2 см и 2 см соответственно, также высота конденсатора изменена до 2 см, и значение относительной диэлектрической проницаемости изменено до 2. Внутренний и внешний радиусы цилиндрического конденсатора изменены до 0 см и 2 см соответственно, также высота конденсатора изменена до 2 см, и значение относительной диэлектрической проницаемости изменено до 2. Внутренний и внешний радиусы цилиндрического конденсатора изменены до 0 см и 0 см соответственно, также высота конденсатора изменена до 0 см, и значение относительной диэлектрической проницаемости изменено до 0. </w:t>
       </w:r>
     </w:p>
     <w:sectPr>
@@ -44,12 +25,12 @@
       <w:pgMar w:top="1440" w:right="1440" w:bottom="1440" w:left="1440" w:header="708" w:footer="708" w:gutter="0"/>
       <w:cols w:space="708"/>
       <w:docGrid w:linePitch="360"/>
-      <w:headerReference w:type="even" r:id="Rd4b070162b874512"/>
-      <w:headerReference w:type="first" r:id="R8b3078ee7e1d49b1"/>
-      <w:headerReference w:type="default" r:id="Rf71e0f754c374a5e"/>
-      <w:footerReference w:type="even" r:id="R438b05ebf6374baa"/>
-      <w:footerReference w:type="first" r:id="Red73c4ac46ea4be5"/>
-      <w:footerReference w:type="default" r:id="Rab64119835fc47cc"/>
+      <w:headerReference w:type="even" r:id="R4ab8b1288c184905"/>
+      <w:headerReference w:type="first" r:id="R079ec8b7af35495d"/>
+      <w:headerReference w:type="default" r:id="R839220c4c0734518"/>
+      <w:footerReference w:type="even" r:id="Rd496c16de5e642ba"/>
+      <w:footerReference w:type="first" r:id="R2c3596dde5f24428"/>
+      <w:footerReference w:type="default" r:id="R3051609127534ddc"/>
       <w:titlePg/>
     </w:sectPr>
   </w:body>

</xml_diff>

<commit_message>
Finished all functions classFinished all functions class
</commit_message>
<xml_diff>
--- a/Components/Components/bin/Debug/Ермоленко_Евгений_Lab1.docx
+++ b/Components/Components/bin/Debug/Ермоленко_Евгений_Lab1.docx
@@ -4,7 +4,43 @@
   <w:body>
     <w:p>
       <w:pPr>
+        <w:pStyle w:val="Heading1"/>
+        <w:spacing w:line="440"/>
+        <w:ind w:firstLine="855"/>
+      </w:pPr>
+      <w:r>
+        <w:rPr>
+          <w:lang w:val="ru-RU"/>
+          <w:rFonts w:ascii="Times New Roman" w:hAnsi="Times New Roman" w:cs="Times New Roman" w:eastAsia="Times New Roman"/>
+          <w:sz w:val="28"/>
+          <w:szCs w:val="28"/>
+          <w:color w:val="000000"/>
+          <w:b/>
+          <w:kern w:val="28"/>
+        </w:rPr>
+        <w:t>Контрольные вопросы:</w:t>
+      </w:r>
+    </w:p>
+    <w:p>
+      <w:pPr>
         <w:spacing w:line="310"/>
+        <w:ind w:firstLine="855"/>
+      </w:pPr>
+      <w:r>
+        <w:rPr>
+          <w:lang w:val="ru-RU"/>
+          <w:rFonts w:ascii="Times New Roman" w:hAnsi="Times New Roman" w:cs="Times New Roman" w:eastAsia="Times New Roman"/>
+          <w:sz w:val="28"/>
+          <w:szCs w:val="28"/>
+          <w:color w:val="000000"/>
+          <w:kern w:val="28"/>
+        </w:rPr>
+        <w:t>Вопрос №1</w:t>
+      </w:r>
+    </w:p>
+    <w:p>
+      <w:pPr>
+        <w:spacing w:after="200" w:line="310"/>
         <w:ind w:firstLine="855"/>
         <w:jc w:val="both"/>
       </w:pPr>
@@ -17,7 +53,42 @@
           <w:color w:val="000000"/>
           <w:kern w:val="28"/>
         </w:rPr>
-        <w:t xml:space="preserve">На схему был добавлен конденсатор. Внутренний и внешний радиусы цилиндрического конденсатора изменены до 2 см и 2 см соответственно, также высота конденсатора изменена до 2 см, и значение относительной диэлектрической проницаемости изменено до 2. Внутренний и внешний радиусы цилиндрического конденсатора изменены до 0 см и 2 см соответственно, также высота конденсатора изменена до 2 см, и значение относительной диэлектрической проницаемости изменено до 2. Внутренний и внешний радиусы цилиндрического конденсатора изменены до 0 см и 0 см соответственно, также высота конденсатора изменена до 0 см, и значение относительной диэлектрической проницаемости изменено до 0. </w:t>
+        <w:t>Ответ 1</w:t>
+      </w:r>
+    </w:p>
+    <w:p>
+      <w:pPr>
+        <w:spacing w:line="310"/>
+        <w:ind w:firstLine="855"/>
+      </w:pPr>
+      <w:r>
+        <w:rPr>
+          <w:lang w:val="ru-RU"/>
+          <w:rFonts w:ascii="Times New Roman" w:hAnsi="Times New Roman" w:cs="Times New Roman" w:eastAsia="Times New Roman"/>
+          <w:sz w:val="28"/>
+          <w:szCs w:val="28"/>
+          <w:color w:val="000000"/>
+          <w:kern w:val="28"/>
+        </w:rPr>
+        <w:t>Вопрос №2</w:t>
+      </w:r>
+    </w:p>
+    <w:p>
+      <w:pPr>
+        <w:spacing w:after="200" w:line="310"/>
+        <w:ind w:firstLine="855"/>
+        <w:jc w:val="both"/>
+      </w:pPr>
+      <w:r>
+        <w:rPr>
+          <w:lang w:val="ru-RU"/>
+          <w:rFonts w:ascii="Times New Roman" w:hAnsi="Times New Roman" w:cs="Times New Roman" w:eastAsia="Times New Roman"/>
+          <w:sz w:val="28"/>
+          <w:szCs w:val="28"/>
+          <w:color w:val="000000"/>
+          <w:kern w:val="28"/>
+        </w:rPr>
+        <w:t>Ответ 2</w:t>
       </w:r>
     </w:p>
     <w:sectPr>
@@ -25,12 +96,12 @@
       <w:pgMar w:top="1440" w:right="1440" w:bottom="1440" w:left="1440" w:header="708" w:footer="708" w:gutter="0"/>
       <w:cols w:space="708"/>
       <w:docGrid w:linePitch="360"/>
-      <w:headerReference w:type="even" r:id="R4ab8b1288c184905"/>
-      <w:headerReference w:type="first" r:id="R079ec8b7af35495d"/>
-      <w:headerReference w:type="default" r:id="R839220c4c0734518"/>
-      <w:footerReference w:type="even" r:id="Rd496c16de5e642ba"/>
-      <w:footerReference w:type="first" r:id="R2c3596dde5f24428"/>
-      <w:footerReference w:type="default" r:id="R3051609127534ddc"/>
+      <w:headerReference w:type="even" r:id="R72650c182925403f"/>
+      <w:headerReference w:type="first" r:id="R7a9ed065162144c4"/>
+      <w:headerReference w:type="default" r:id="Rb54c56d6e8ac42d0"/>
+      <w:footerReference w:type="even" r:id="R0226fba918524069"/>
+      <w:footerReference w:type="first" r:id="R7f2e1e531f984d7d"/>
+      <w:footerReference w:type="default" r:id="Rc60811aa75f64890"/>
       <w:titlePg/>
     </w:sectPr>
   </w:body>

</xml_diff>

<commit_message>
Added classes Switch and Toggle
</commit_message>
<xml_diff>
--- a/Components/Components/bin/Debug/Ермоленко_Евгений_Lab1.docx
+++ b/Components/Components/bin/Debug/Ермоленко_Евгений_Lab1.docx
@@ -4,43 +4,7 @@
   <w:body>
     <w:p>
       <w:pPr>
-        <w:pStyle w:val="Heading1"/>
-        <w:spacing w:line="440"/>
-        <w:ind w:firstLine="855"/>
-      </w:pPr>
-      <w:r>
-        <w:rPr>
-          <w:lang w:val="ru-RU"/>
-          <w:rFonts w:ascii="Times New Roman" w:hAnsi="Times New Roman" w:cs="Times New Roman" w:eastAsia="Times New Roman"/>
-          <w:sz w:val="28"/>
-          <w:szCs w:val="28"/>
-          <w:color w:val="000000"/>
-          <w:b/>
-          <w:kern w:val="28"/>
-        </w:rPr>
-        <w:t>Контрольные вопросы:</w:t>
-      </w:r>
-    </w:p>
-    <w:p>
-      <w:pPr>
         <w:spacing w:line="310"/>
-        <w:ind w:firstLine="855"/>
-      </w:pPr>
-      <w:r>
-        <w:rPr>
-          <w:lang w:val="ru-RU"/>
-          <w:rFonts w:ascii="Times New Roman" w:hAnsi="Times New Roman" w:cs="Times New Roman" w:eastAsia="Times New Roman"/>
-          <w:sz w:val="28"/>
-          <w:szCs w:val="28"/>
-          <w:color w:val="000000"/>
-          <w:kern w:val="28"/>
-        </w:rPr>
-        <w:t>Вопрос №1</w:t>
-      </w:r>
-    </w:p>
-    <w:p>
-      <w:pPr>
-        <w:spacing w:after="200" w:line="310"/>
         <w:ind w:firstLine="855"/>
         <w:jc w:val="both"/>
       </w:pPr>
@@ -53,42 +17,7 @@
           <w:color w:val="000000"/>
           <w:kern w:val="28"/>
         </w:rPr>
-        <w:t>Ответ 1</w:t>
-      </w:r>
-    </w:p>
-    <w:p>
-      <w:pPr>
-        <w:spacing w:line="310"/>
-        <w:ind w:firstLine="855"/>
-      </w:pPr>
-      <w:r>
-        <w:rPr>
-          <w:lang w:val="ru-RU"/>
-          <w:rFonts w:ascii="Times New Roman" w:hAnsi="Times New Roman" w:cs="Times New Roman" w:eastAsia="Times New Roman"/>
-          <w:sz w:val="28"/>
-          <w:szCs w:val="28"/>
-          <w:color w:val="000000"/>
-          <w:kern w:val="28"/>
-        </w:rPr>
-        <w:t>Вопрос №2</w:t>
-      </w:r>
-    </w:p>
-    <w:p>
-      <w:pPr>
-        <w:spacing w:after="200" w:line="310"/>
-        <w:ind w:firstLine="855"/>
-        <w:jc w:val="both"/>
-      </w:pPr>
-      <w:r>
-        <w:rPr>
-          <w:lang w:val="ru-RU"/>
-          <w:rFonts w:ascii="Times New Roman" w:hAnsi="Times New Roman" w:cs="Times New Roman" w:eastAsia="Times New Roman"/>
-          <w:sz w:val="28"/>
-          <w:szCs w:val="28"/>
-          <w:color w:val="000000"/>
-          <w:kern w:val="28"/>
-        </w:rPr>
-        <w:t>Ответ 2</w:t>
+        <w:t xml:space="preserve">На схему был добавлен амперметр. Показания на амперметре были изменены до 20 A. На схему был добавлен вольтметр. Показания на амперметре были изменены до 20 A. Показания на вольтметре были изменены до 24 В. На схему был добавлен мультиметр. На схему был добавлен мультиметр. На схему был добавлен мультиметр. На схему был добавлен резистор. Сопротивление резистора было увеличено до 1 Ом. Сопротивление резистора было увеличено до 2 Ом. Сопротивление резистора было увеличено до 3 Ом. Сопротивление резистора было уменьшено до 2 Ом. На схему был добавлен проводник. Длина проводника изменена до 1 cм, также диаметр изменён до 2 см, и удельное электрическое сопротивление материала проводника изменено до 3. Сопротивление проводника было изменено до 0,95 Ом. На схему был добавлен реостат. Сопротивление реостата было изменено до 38 Ом. На схему был добавлен источник напряжения. На схему был добавлен источник напряжения. На схему был добавлен конденсатор. Площадь пластин плоского конденсатора изменена до 12 cм^2, также значение относительной диэлектрической проницаемости изменено до 34, и расстояние между пластинами изменено до 4 мм. На схему был добавлен амперметр. Внутренний и внешний радиусы цилиндрического конденсатора изменены до 3 см и 4 см соответственно, также высота конденсатора изменена до 6 см, и значение относительной диэлектрической проницаемости изменено до 56. Внутренний и внешний радиусы цилиндрического конденсатора изменены до 3 см и 4 см соответственно, также высота конденсатора изменена до 6 см, и значение относительной диэлектрической проницаемости изменено до 56. Показания на амперметре были изменены до 20 A. Показания на вольтметре были изменены до 24 В. Сопротивление реостата было изменено до 18 Ом. </w:t>
       </w:r>
     </w:p>
     <w:sectPr>
@@ -96,12 +25,12 @@
       <w:pgMar w:top="1440" w:right="1440" w:bottom="1440" w:left="1440" w:header="708" w:footer="708" w:gutter="0"/>
       <w:cols w:space="708"/>
       <w:docGrid w:linePitch="360"/>
-      <w:headerReference w:type="even" r:id="R72650c182925403f"/>
-      <w:headerReference w:type="first" r:id="R7a9ed065162144c4"/>
-      <w:headerReference w:type="default" r:id="Rb54c56d6e8ac42d0"/>
-      <w:footerReference w:type="even" r:id="R0226fba918524069"/>
-      <w:footerReference w:type="first" r:id="R7f2e1e531f984d7d"/>
-      <w:footerReference w:type="default" r:id="Rc60811aa75f64890"/>
+      <w:headerReference w:type="even" r:id="Rf8d2328633a441b1"/>
+      <w:headerReference w:type="first" r:id="Rfe85a0321a254775"/>
+      <w:headerReference w:type="default" r:id="Rbb1a8e906fcf47f8"/>
+      <w:footerReference w:type="even" r:id="R099ca0459fab475c"/>
+      <w:footerReference w:type="first" r:id="R2f8f5ae968654ac7"/>
+      <w:footerReference w:type="default" r:id="Rd7bbdf763a724c75"/>
       <w:titlePg/>
     </w:sectPr>
   </w:body>

</xml_diff>